<commit_message>
Comments and report work
</commit_message>
<xml_diff>
--- a/Lab 1/Report/F21DV Lab 1 Report - Josh Yang jy84 091514042.docx
+++ b/Lab 1/Report/F21DV Lab 1 Report - Josh Yang jy84 091514042.docx
@@ -157,7 +157,7 @@
           <w:szCs w:val="20"/>
           <w:shd w:val="clear" w:color="auto" w:fill="FFFFFF"/>
         </w:rPr>
-        <w:t xml:space="preserve">Every exercise can be </w:t>
+        <w:t>Every exercise</w:t>
       </w:r>
       <w:r>
         <w:rPr>
@@ -167,7 +167,7 @@
           <w:szCs w:val="20"/>
           <w:shd w:val="clear" w:color="auto" w:fill="FFFFFF"/>
         </w:rPr>
-        <w:t xml:space="preserve">run </w:t>
+        <w:t xml:space="preserve"> is self-contained and can be run</w:t>
       </w:r>
       <w:r>
         <w:rPr>
@@ -177,7 +177,7 @@
           <w:szCs w:val="20"/>
           <w:shd w:val="clear" w:color="auto" w:fill="FFFFFF"/>
         </w:rPr>
-        <w:t xml:space="preserve">independently </w:t>
+        <w:t xml:space="preserve"> </w:t>
       </w:r>
       <w:r>
         <w:rPr>
@@ -187,7 +187,47 @@
           <w:szCs w:val="20"/>
           <w:shd w:val="clear" w:color="auto" w:fill="FFFFFF"/>
         </w:rPr>
-        <w:t xml:space="preserve">on a browser and, when requested, answers can be found in the console </w:t>
+        <w:t>on a browser</w:t>
+      </w:r>
+      <w:r>
+        <w:rPr>
+          <w:rFonts w:ascii="Arial" w:hAnsi="Arial" w:cs="Arial"/>
+          <w:color w:val="444444"/>
+          <w:sz w:val="20"/>
+          <w:szCs w:val="20"/>
+          <w:shd w:val="clear" w:color="auto" w:fill="FFFFFF"/>
+        </w:rPr>
+        <w:t>.</w:t>
+      </w:r>
+      <w:r>
+        <w:rPr>
+          <w:rFonts w:ascii="Arial" w:hAnsi="Arial" w:cs="Arial"/>
+          <w:color w:val="444444"/>
+          <w:sz w:val="20"/>
+          <w:szCs w:val="20"/>
+          <w:shd w:val="clear" w:color="auto" w:fill="FFFFFF"/>
+        </w:rPr>
+        <w:t xml:space="preserve"> </w:t>
+      </w:r>
+      <w:r>
+        <w:rPr>
+          <w:rFonts w:ascii="Arial" w:hAnsi="Arial" w:cs="Arial"/>
+          <w:color w:val="444444"/>
+          <w:sz w:val="20"/>
+          <w:szCs w:val="20"/>
+          <w:shd w:val="clear" w:color="auto" w:fill="FFFFFF"/>
+        </w:rPr>
+        <w:t>W</w:t>
+      </w:r>
+      <w:r>
+        <w:rPr>
+          <w:rFonts w:ascii="Arial" w:hAnsi="Arial" w:cs="Arial"/>
+          <w:color w:val="444444"/>
+          <w:sz w:val="20"/>
+          <w:szCs w:val="20"/>
+          <w:shd w:val="clear" w:color="auto" w:fill="FFFFFF"/>
+        </w:rPr>
+        <w:t xml:space="preserve">hen requested, answers can be found in the console </w:t>
       </w:r>
       <w:r>
         <w:rPr>
@@ -697,29 +737,7 @@
           <w:szCs w:val="21"/>
           <w:lang w:eastAsia="en-GB"/>
         </w:rPr>
-        <w:t xml:space="preserve">// The div elements have been created and now we select the first element and edit </w:t>
-      </w:r>
-      <w:proofErr w:type="gramStart"/>
-      <w:r>
-        <w:rPr>
-          <w:rFonts w:ascii="Consolas" w:eastAsia="Times New Roman" w:hAnsi="Consolas" w:cs="Times New Roman"/>
-          <w:color w:val="6A9955"/>
-          <w:sz w:val="21"/>
-          <w:szCs w:val="21"/>
-          <w:lang w:eastAsia="en-GB"/>
-        </w:rPr>
-        <w:t>it's</w:t>
-      </w:r>
-      <w:proofErr w:type="gramEnd"/>
-      <w:r>
-        <w:rPr>
-          <w:rFonts w:ascii="Consolas" w:eastAsia="Times New Roman" w:hAnsi="Consolas" w:cs="Times New Roman"/>
-          <w:color w:val="6A9955"/>
-          <w:sz w:val="21"/>
-          <w:szCs w:val="21"/>
-          <w:lang w:eastAsia="en-GB"/>
-        </w:rPr>
-        <w:t xml:space="preserve"> text and style</w:t>
+        <w:t>// The div elements have been created and now we select the first element and edit it's text and style</w:t>
       </w:r>
     </w:p>
     <w:p>
@@ -752,18 +770,7 @@
           <w:szCs w:val="21"/>
           <w:lang w:eastAsia="en-GB"/>
         </w:rPr>
-        <w:t>d</w:t>
-      </w:r>
-      <w:proofErr w:type="gramStart"/>
-      <w:r>
-        <w:rPr>
-          <w:rFonts w:ascii="Consolas" w:eastAsia="Times New Roman" w:hAnsi="Consolas" w:cs="Times New Roman"/>
-          <w:color w:val="9CDCFE"/>
-          <w:sz w:val="21"/>
-          <w:szCs w:val="21"/>
-          <w:lang w:eastAsia="en-GB"/>
-        </w:rPr>
-        <w:t>3</w:t>
+        <w:t>d3</w:t>
       </w:r>
       <w:r>
         <w:rPr>
@@ -785,7 +792,6 @@
         </w:rPr>
         <w:t>select</w:t>
       </w:r>
-      <w:proofErr w:type="gramEnd"/>
       <w:r>
         <w:rPr>
           <w:rFonts w:ascii="Consolas" w:eastAsia="Times New Roman" w:hAnsi="Consolas" w:cs="Times New Roman"/>
@@ -1527,16 +1533,7 @@
           <w:sz w:val="20"/>
           <w:szCs w:val="20"/>
         </w:rPr>
-        <w:t xml:space="preserve">is the split by whitespace </w:t>
-      </w:r>
-      <w:proofErr w:type="gramStart"/>
-      <w:r>
-        <w:rPr>
-          <w:rFonts w:ascii="Arial" w:hAnsi="Arial" w:cs="Arial"/>
-          <w:sz w:val="20"/>
-          <w:szCs w:val="20"/>
-        </w:rPr>
-        <w:t>function</w:t>
+        <w:t>is the split by whitespace function</w:t>
       </w:r>
       <w:r>
         <w:rPr>
@@ -1546,7 +1543,6 @@
         </w:rPr>
         <w:t>;</w:t>
       </w:r>
-      <w:proofErr w:type="gramEnd"/>
     </w:p>
     <w:p>
       <w:pPr>
@@ -1643,7 +1639,6 @@
         </w:rPr>
         <w:t xml:space="preserve"> = </w:t>
       </w:r>
-      <w:proofErr w:type="gramStart"/>
       <w:r>
         <w:rPr>
           <w:rFonts w:ascii="Consolas" w:eastAsia="Times New Roman" w:hAnsi="Consolas" w:cs="Times New Roman"/>
@@ -1694,7 +1689,6 @@
         </w:rPr>
         <w:t>split</w:t>
       </w:r>
-      <w:proofErr w:type="gramEnd"/>
       <w:r>
         <w:rPr>
           <w:rFonts w:ascii="Consolas" w:eastAsia="Times New Roman" w:hAnsi="Consolas" w:cs="Times New Roman"/>
@@ -1821,7 +1815,6 @@
         </w:rPr>
         <w:t>(</w:t>
       </w:r>
-      <w:proofErr w:type="gramStart"/>
       <w:r>
         <w:rPr>
           <w:rFonts w:ascii="Consolas" w:eastAsia="Times New Roman" w:hAnsi="Consolas" w:cs="Times New Roman"/>
@@ -1842,7 +1835,6 @@
         </w:rPr>
         <w:t>[</w:t>
       </w:r>
-      <w:proofErr w:type="gramEnd"/>
       <w:r>
         <w:rPr>
           <w:rFonts w:ascii="Consolas" w:eastAsia="Times New Roman" w:hAnsi="Consolas" w:cs="Times New Roman"/>
@@ -1982,20 +1974,8 @@
           <w:szCs w:val="21"/>
           <w:lang w:eastAsia="en-GB"/>
         </w:rPr>
-        <w:t xml:space="preserve"> = {</w:t>
-      </w:r>
-      <w:proofErr w:type="gramStart"/>
-      <w:r>
-        <w:rPr>
-          <w:rFonts w:ascii="Consolas" w:eastAsia="Times New Roman" w:hAnsi="Consolas" w:cs="Times New Roman"/>
-          <w:color w:val="D4D4D4"/>
-          <w:sz w:val="21"/>
-          <w:szCs w:val="21"/>
-          <w:lang w:eastAsia="en-GB"/>
-        </w:rPr>
-        <w:t>};</w:t>
-      </w:r>
-      <w:proofErr w:type="gramEnd"/>
+        <w:t xml:space="preserve"> = {};</w:t>
+      </w:r>
     </w:p>
     <w:p>
       <w:pPr>
@@ -2119,7 +2099,6 @@
         </w:rPr>
         <w:t xml:space="preserve"> &lt; </w:t>
       </w:r>
-      <w:proofErr w:type="gramStart"/>
       <w:r>
         <w:rPr>
           <w:rFonts w:ascii="Consolas" w:eastAsia="Times New Roman" w:hAnsi="Consolas" w:cs="Times New Roman"/>
@@ -2150,7 +2129,6 @@
         </w:rPr>
         <w:t>length</w:t>
       </w:r>
-      <w:proofErr w:type="gramEnd"/>
       <w:r>
         <w:rPr>
           <w:rFonts w:ascii="Consolas" w:eastAsia="Times New Roman" w:hAnsi="Consolas" w:cs="Times New Roman"/>
@@ -2212,29 +2190,7 @@
           <w:szCs w:val="21"/>
           <w:lang w:eastAsia="en-GB"/>
         </w:rPr>
-        <w:t xml:space="preserve">// the key </w:t>
-      </w:r>
-      <w:proofErr w:type="gramStart"/>
-      <w:r>
-        <w:rPr>
-          <w:rFonts w:ascii="Consolas" w:eastAsia="Times New Roman" w:hAnsi="Consolas" w:cs="Times New Roman"/>
-          <w:color w:val="6A9955"/>
-          <w:sz w:val="21"/>
-          <w:szCs w:val="21"/>
-          <w:lang w:eastAsia="en-GB"/>
-        </w:rPr>
-        <w:t>of</w:t>
-      </w:r>
-      <w:proofErr w:type="gramEnd"/>
-      <w:r>
-        <w:rPr>
-          <w:rFonts w:ascii="Consolas" w:eastAsia="Times New Roman" w:hAnsi="Consolas" w:cs="Times New Roman"/>
-          <w:color w:val="6A9955"/>
-          <w:sz w:val="21"/>
-          <w:szCs w:val="21"/>
-          <w:lang w:eastAsia="en-GB"/>
-        </w:rPr>
-        <w:t xml:space="preserve"> counts object is based off the array parameter provided and increment the count</w:t>
+        <w:t>// the key of counts object is based off the array parameter provided and increment the count</w:t>
       </w:r>
     </w:p>
     <w:p>
@@ -2410,7 +2366,6 @@
         </w:rPr>
         <w:t>0</w:t>
       </w:r>
-      <w:proofErr w:type="gramStart"/>
       <w:r>
         <w:rPr>
           <w:rFonts w:ascii="Consolas" w:eastAsia="Times New Roman" w:hAnsi="Consolas" w:cs="Times New Roman"/>
@@ -2421,7 +2376,6 @@
         </w:rPr>
         <w:t>);</w:t>
       </w:r>
-      <w:proofErr w:type="gramEnd"/>
     </w:p>
     <w:p>
       <w:pPr>
@@ -2525,25 +2479,7 @@
           <w:sz w:val="20"/>
           <w:szCs w:val="20"/>
         </w:rPr>
-        <w:t xml:space="preserve">a key is created with the key </w:t>
-      </w:r>
-      <w:proofErr w:type="gramStart"/>
-      <w:r>
-        <w:rPr>
-          <w:rFonts w:ascii="Arial" w:hAnsi="Arial" w:cs="Arial"/>
-          <w:sz w:val="20"/>
-          <w:szCs w:val="20"/>
-        </w:rPr>
-        <w:t>of</w:t>
-      </w:r>
-      <w:proofErr w:type="gramEnd"/>
-      <w:r>
-        <w:rPr>
-          <w:rFonts w:ascii="Arial" w:hAnsi="Arial" w:cs="Arial"/>
-          <w:sz w:val="20"/>
-          <w:szCs w:val="20"/>
-        </w:rPr>
-        <w:t xml:space="preserve"> the array that has been passed in</w:t>
+        <w:t>a key is created with the key of the array that has been passed in</w:t>
       </w:r>
       <w:r>
         <w:rPr>
@@ -2814,7 +2750,6 @@
         </w:rPr>
         <w:t xml:space="preserve"> &lt; </w:t>
       </w:r>
-      <w:proofErr w:type="gramStart"/>
       <w:r>
         <w:rPr>
           <w:rFonts w:ascii="Consolas" w:eastAsia="Times New Roman" w:hAnsi="Consolas" w:cs="Times New Roman"/>
@@ -2845,7 +2780,6 @@
         </w:rPr>
         <w:t>length</w:t>
       </w:r>
-      <w:proofErr w:type="gramEnd"/>
       <w:r>
         <w:rPr>
           <w:rFonts w:ascii="Consolas" w:eastAsia="Times New Roman" w:hAnsi="Consolas" w:cs="Times New Roman"/>
@@ -2907,29 +2841,7 @@
           <w:szCs w:val="21"/>
           <w:lang w:eastAsia="en-GB"/>
         </w:rPr>
-        <w:t xml:space="preserve">// the key </w:t>
-      </w:r>
-      <w:proofErr w:type="gramStart"/>
-      <w:r>
-        <w:rPr>
-          <w:rFonts w:ascii="Consolas" w:eastAsia="Times New Roman" w:hAnsi="Consolas" w:cs="Times New Roman"/>
-          <w:color w:val="6A9955"/>
-          <w:sz w:val="21"/>
-          <w:szCs w:val="21"/>
-          <w:lang w:eastAsia="en-GB"/>
-        </w:rPr>
-        <w:t>of</w:t>
-      </w:r>
-      <w:proofErr w:type="gramEnd"/>
-      <w:r>
-        <w:rPr>
-          <w:rFonts w:ascii="Consolas" w:eastAsia="Times New Roman" w:hAnsi="Consolas" w:cs="Times New Roman"/>
-          <w:color w:val="6A9955"/>
-          <w:sz w:val="21"/>
-          <w:szCs w:val="21"/>
-          <w:lang w:eastAsia="en-GB"/>
-        </w:rPr>
-        <w:t xml:space="preserve"> counts object is based off the array parameter provided and increment the count</w:t>
+        <w:t>// the key of counts object is based off the array parameter provided and increment the count</w:t>
       </w:r>
     </w:p>
     <w:p>
@@ -3004,7 +2916,6 @@
         </w:rPr>
         <w:t>i</w:t>
       </w:r>
-      <w:proofErr w:type="gramStart"/>
       <w:r>
         <w:rPr>
           <w:rFonts w:ascii="Consolas" w:eastAsia="Times New Roman" w:hAnsi="Consolas" w:cs="Times New Roman"/>
@@ -3025,7 +2936,6 @@
         </w:rPr>
         <w:t>age</w:t>
       </w:r>
-      <w:proofErr w:type="gramEnd"/>
       <w:r>
         <w:rPr>
           <w:rFonts w:ascii="Consolas" w:eastAsia="Times New Roman" w:hAnsi="Consolas" w:cs="Times New Roman"/>
@@ -3112,7 +3022,6 @@
         </w:rPr>
         <w:t xml:space="preserve">                    </w:t>
       </w:r>
-      <w:proofErr w:type="gramStart"/>
       <w:r>
         <w:rPr>
           <w:rFonts w:ascii="Consolas" w:eastAsia="Times New Roman" w:hAnsi="Consolas" w:cs="Times New Roman"/>
@@ -3133,7 +3042,6 @@
         </w:rPr>
         <w:t>[</w:t>
       </w:r>
-      <w:proofErr w:type="gramEnd"/>
       <w:r>
         <w:rPr>
           <w:rFonts w:ascii="Consolas" w:eastAsia="Times New Roman" w:hAnsi="Consolas" w:cs="Times New Roman"/>
@@ -3327,7 +3235,6 @@
         </w:rPr>
         <w:t>i</w:t>
       </w:r>
-      <w:proofErr w:type="gramStart"/>
       <w:r>
         <w:rPr>
           <w:rFonts w:ascii="Consolas" w:eastAsia="Times New Roman" w:hAnsi="Consolas" w:cs="Times New Roman"/>
@@ -3348,7 +3255,6 @@
         </w:rPr>
         <w:t>age</w:t>
       </w:r>
-      <w:proofErr w:type="gramEnd"/>
       <w:r>
         <w:rPr>
           <w:rFonts w:ascii="Consolas" w:eastAsia="Times New Roman" w:hAnsi="Consolas" w:cs="Times New Roman"/>
@@ -3482,7 +3388,6 @@
         </w:rPr>
         <w:t xml:space="preserve">                    </w:t>
       </w:r>
-      <w:proofErr w:type="gramStart"/>
       <w:r>
         <w:rPr>
           <w:rFonts w:ascii="Consolas" w:eastAsia="Times New Roman" w:hAnsi="Consolas" w:cs="Times New Roman"/>
@@ -3503,7 +3408,6 @@
         </w:rPr>
         <w:t>[</w:t>
       </w:r>
-      <w:proofErr w:type="gramEnd"/>
       <w:r>
         <w:rPr>
           <w:rFonts w:ascii="Consolas" w:eastAsia="Times New Roman" w:hAnsi="Consolas" w:cs="Times New Roman"/>
@@ -3697,7 +3601,6 @@
         </w:rPr>
         <w:t>i</w:t>
       </w:r>
-      <w:proofErr w:type="gramStart"/>
       <w:r>
         <w:rPr>
           <w:rFonts w:ascii="Consolas" w:eastAsia="Times New Roman" w:hAnsi="Consolas" w:cs="Times New Roman"/>
@@ -3718,7 +3621,6 @@
         </w:rPr>
         <w:t>age</w:t>
       </w:r>
-      <w:proofErr w:type="gramEnd"/>
       <w:r>
         <w:rPr>
           <w:rFonts w:ascii="Consolas" w:eastAsia="Times New Roman" w:hAnsi="Consolas" w:cs="Times New Roman"/>
@@ -3852,7 +3754,6 @@
         </w:rPr>
         <w:t xml:space="preserve">                    </w:t>
       </w:r>
-      <w:proofErr w:type="gramStart"/>
       <w:r>
         <w:rPr>
           <w:rFonts w:ascii="Consolas" w:eastAsia="Times New Roman" w:hAnsi="Consolas" w:cs="Times New Roman"/>
@@ -3873,7 +3774,6 @@
         </w:rPr>
         <w:t>[</w:t>
       </w:r>
-      <w:proofErr w:type="gramEnd"/>
       <w:r>
         <w:rPr>
           <w:rFonts w:ascii="Consolas" w:eastAsia="Times New Roman" w:hAnsi="Consolas" w:cs="Times New Roman"/>
@@ -4040,7 +3940,6 @@
         </w:rPr>
         <w:t xml:space="preserve">                    </w:t>
       </w:r>
-      <w:proofErr w:type="gramStart"/>
       <w:r>
         <w:rPr>
           <w:rFonts w:ascii="Consolas" w:eastAsia="Times New Roman" w:hAnsi="Consolas" w:cs="Times New Roman"/>
@@ -4061,7 +3960,6 @@
         </w:rPr>
         <w:t>[</w:t>
       </w:r>
-      <w:proofErr w:type="gramEnd"/>
       <w:r>
         <w:rPr>
           <w:rFonts w:ascii="Consolas" w:eastAsia="Times New Roman" w:hAnsi="Consolas" w:cs="Times New Roman"/>
@@ -4251,7 +4149,6 @@
         </w:rPr>
         <w:t xml:space="preserve"> </w:t>
       </w:r>
-      <w:proofErr w:type="gramStart"/>
       <w:r>
         <w:rPr>
           <w:rFonts w:ascii="Consolas" w:eastAsia="Times New Roman" w:hAnsi="Consolas" w:cs="Times New Roman"/>
@@ -4272,7 +4169,6 @@
         </w:rPr>
         <w:t>;</w:t>
       </w:r>
-      <w:proofErr w:type="gramEnd"/>
     </w:p>
     <w:p>
       <w:pPr>
@@ -4438,7 +4334,6 @@
         </w:rPr>
         <w:t>output</w:t>
       </w:r>
-      <w:proofErr w:type="gramStart"/>
       <w:r>
         <w:rPr>
           <w:rFonts w:ascii="Consolas" w:eastAsia="Times New Roman" w:hAnsi="Consolas" w:cs="Times New Roman"/>
@@ -4459,7 +4354,6 @@
         </w:rPr>
         <w:t>forEach</w:t>
       </w:r>
-      <w:proofErr w:type="gramEnd"/>
       <w:r>
         <w:rPr>
           <w:rFonts w:ascii="Consolas" w:eastAsia="Times New Roman" w:hAnsi="Consolas" w:cs="Times New Roman"/>
@@ -4567,7 +4461,6 @@
         <w:lastRenderedPageBreak/>
         <w:t xml:space="preserve">            </w:t>
       </w:r>
-      <w:proofErr w:type="gramStart"/>
       <w:r>
         <w:rPr>
           <w:rFonts w:ascii="Consolas" w:eastAsia="Times New Roman" w:hAnsi="Consolas" w:cs="Times New Roman"/>
@@ -4598,7 +4491,6 @@
         </w:rPr>
         <w:t>insert</w:t>
       </w:r>
-      <w:proofErr w:type="gramEnd"/>
       <w:r>
         <w:rPr>
           <w:rFonts w:ascii="Consolas" w:eastAsia="Times New Roman" w:hAnsi="Consolas" w:cs="Times New Roman"/>
@@ -5059,7 +4951,6 @@
         </w:rPr>
         <w:t xml:space="preserve"> (</w:t>
       </w:r>
-      <w:proofErr w:type="gramStart"/>
       <w:r>
         <w:rPr>
           <w:rFonts w:ascii="Consolas" w:eastAsia="Times New Roman" w:hAnsi="Consolas" w:cs="Times New Roman"/>
@@ -5090,7 +4981,6 @@
         </w:rPr>
         <w:t>Shape</w:t>
       </w:r>
-      <w:proofErr w:type="gramEnd"/>
       <w:r>
         <w:rPr>
           <w:rFonts w:ascii="Consolas" w:eastAsia="Times New Roman" w:hAnsi="Consolas" w:cs="Times New Roman"/>
@@ -5207,7 +5097,7 @@
           <w:color w:val="D4D4D4"/>
           <w:sz w:val="21"/>
           <w:szCs w:val="21"/>
-          <w:lang w:eastAsia="en-GB"/>
+          <w:lang w:val="fr-FR" w:eastAsia="en-GB"/>
         </w:rPr>
       </w:pPr>
       <w:r>
@@ -5220,14 +5110,13 @@
         </w:rPr>
         <w:t xml:space="preserve">                        </w:t>
       </w:r>
-      <w:proofErr w:type="gramStart"/>
       <w:r>
         <w:rPr>
           <w:rFonts w:ascii="Consolas" w:eastAsia="Times New Roman" w:hAnsi="Consolas" w:cs="Times New Roman"/>
           <w:color w:val="9CDCFE"/>
           <w:sz w:val="21"/>
           <w:szCs w:val="21"/>
-          <w:lang w:eastAsia="en-GB"/>
+          <w:lang w:val="fr-FR" w:eastAsia="en-GB"/>
         </w:rPr>
         <w:t>svg</w:t>
       </w:r>
@@ -5237,7 +5126,7 @@
           <w:color w:val="D4D4D4"/>
           <w:sz w:val="21"/>
           <w:szCs w:val="21"/>
-          <w:lang w:eastAsia="en-GB"/>
+          <w:lang w:val="fr-FR" w:eastAsia="en-GB"/>
         </w:rPr>
         <w:t>.</w:t>
       </w:r>
@@ -5247,18 +5136,17 @@
           <w:color w:val="DCDCAA"/>
           <w:sz w:val="21"/>
           <w:szCs w:val="21"/>
-          <w:lang w:eastAsia="en-GB"/>
+          <w:lang w:val="fr-FR" w:eastAsia="en-GB"/>
         </w:rPr>
         <w:t>append</w:t>
       </w:r>
-      <w:proofErr w:type="gramEnd"/>
-      <w:r>
-        <w:rPr>
-          <w:rFonts w:ascii="Consolas" w:eastAsia="Times New Roman" w:hAnsi="Consolas" w:cs="Times New Roman"/>
-          <w:color w:val="D4D4D4"/>
-          <w:sz w:val="21"/>
-          <w:szCs w:val="21"/>
-          <w:lang w:eastAsia="en-GB"/>
+      <w:r>
+        <w:rPr>
+          <w:rFonts w:ascii="Consolas" w:eastAsia="Times New Roman" w:hAnsi="Consolas" w:cs="Times New Roman"/>
+          <w:color w:val="D4D4D4"/>
+          <w:sz w:val="21"/>
+          <w:szCs w:val="21"/>
+          <w:lang w:val="fr-FR" w:eastAsia="en-GB"/>
         </w:rPr>
         <w:t>(</w:t>
       </w:r>
@@ -5268,7 +5156,7 @@
           <w:color w:val="CE9178"/>
           <w:sz w:val="21"/>
           <w:szCs w:val="21"/>
-          <w:lang w:eastAsia="en-GB"/>
+          <w:lang w:val="fr-FR" w:eastAsia="en-GB"/>
         </w:rPr>
         <w:t>"circle"</w:t>
       </w:r>
@@ -5278,7 +5166,7 @@
           <w:color w:val="D4D4D4"/>
           <w:sz w:val="21"/>
           <w:szCs w:val="21"/>
-          <w:lang w:eastAsia="en-GB"/>
+          <w:lang w:val="fr-FR" w:eastAsia="en-GB"/>
         </w:rPr>
         <w:t>)</w:t>
       </w:r>
@@ -5292,98 +5180,86 @@
           <w:color w:val="D4D4D4"/>
           <w:sz w:val="21"/>
           <w:szCs w:val="21"/>
-          <w:lang w:eastAsia="en-GB"/>
-        </w:rPr>
-      </w:pPr>
-      <w:r>
-        <w:rPr>
-          <w:rFonts w:ascii="Consolas" w:eastAsia="Times New Roman" w:hAnsi="Consolas" w:cs="Times New Roman"/>
-          <w:color w:val="D4D4D4"/>
-          <w:sz w:val="21"/>
-          <w:szCs w:val="21"/>
-          <w:lang w:eastAsia="en-GB"/>
-        </w:rPr>
-        <w:t xml:space="preserve">                            </w:t>
-      </w:r>
-      <w:proofErr w:type="gramStart"/>
-      <w:r>
-        <w:rPr>
-          <w:rFonts w:ascii="Consolas" w:eastAsia="Times New Roman" w:hAnsi="Consolas" w:cs="Times New Roman"/>
-          <w:color w:val="D4D4D4"/>
-          <w:sz w:val="21"/>
-          <w:szCs w:val="21"/>
-          <w:lang w:eastAsia="en-GB"/>
+          <w:lang w:val="fr-FR" w:eastAsia="en-GB"/>
+        </w:rPr>
+      </w:pPr>
+      <w:r>
+        <w:rPr>
+          <w:rFonts w:ascii="Consolas" w:eastAsia="Times New Roman" w:hAnsi="Consolas" w:cs="Times New Roman"/>
+          <w:color w:val="D4D4D4"/>
+          <w:sz w:val="21"/>
+          <w:szCs w:val="21"/>
+          <w:lang w:val="fr-FR" w:eastAsia="en-GB"/>
+        </w:rPr>
+        <w:t>                            .</w:t>
+      </w:r>
+      <w:r>
+        <w:rPr>
+          <w:rFonts w:ascii="Consolas" w:eastAsia="Times New Roman" w:hAnsi="Consolas" w:cs="Times New Roman"/>
+          <w:color w:val="DCDCAA"/>
+          <w:sz w:val="21"/>
+          <w:szCs w:val="21"/>
+          <w:lang w:val="fr-FR" w:eastAsia="en-GB"/>
+        </w:rPr>
+        <w:t>attr</w:t>
+      </w:r>
+      <w:r>
+        <w:rPr>
+          <w:rFonts w:ascii="Consolas" w:eastAsia="Times New Roman" w:hAnsi="Consolas" w:cs="Times New Roman"/>
+          <w:color w:val="D4D4D4"/>
+          <w:sz w:val="21"/>
+          <w:szCs w:val="21"/>
+          <w:lang w:val="fr-FR" w:eastAsia="en-GB"/>
+        </w:rPr>
+        <w:t>(</w:t>
+      </w:r>
+      <w:r>
+        <w:rPr>
+          <w:rFonts w:ascii="Consolas" w:eastAsia="Times New Roman" w:hAnsi="Consolas" w:cs="Times New Roman"/>
+          <w:color w:val="CE9178"/>
+          <w:sz w:val="21"/>
+          <w:szCs w:val="21"/>
+          <w:lang w:val="fr-FR" w:eastAsia="en-GB"/>
+        </w:rPr>
+        <w:t>"cx"</w:t>
+      </w:r>
+      <w:r>
+        <w:rPr>
+          <w:rFonts w:ascii="Consolas" w:eastAsia="Times New Roman" w:hAnsi="Consolas" w:cs="Times New Roman"/>
+          <w:color w:val="D4D4D4"/>
+          <w:sz w:val="21"/>
+          <w:szCs w:val="21"/>
+          <w:lang w:val="fr-FR" w:eastAsia="en-GB"/>
+        </w:rPr>
+        <w:t xml:space="preserve">, </w:t>
+      </w:r>
+      <w:r>
+        <w:rPr>
+          <w:rFonts w:ascii="Consolas" w:eastAsia="Times New Roman" w:hAnsi="Consolas" w:cs="Times New Roman"/>
+          <w:color w:val="9CDCFE"/>
+          <w:sz w:val="21"/>
+          <w:szCs w:val="21"/>
+          <w:lang w:val="fr-FR" w:eastAsia="en-GB"/>
+        </w:rPr>
+        <w:t>d</w:t>
+      </w:r>
+      <w:r>
+        <w:rPr>
+          <w:rFonts w:ascii="Consolas" w:eastAsia="Times New Roman" w:hAnsi="Consolas" w:cs="Times New Roman"/>
+          <w:color w:val="D4D4D4"/>
+          <w:sz w:val="21"/>
+          <w:szCs w:val="21"/>
+          <w:lang w:val="fr-FR" w:eastAsia="en-GB"/>
         </w:rPr>
         <w:t>.</w:t>
       </w:r>
       <w:r>
         <w:rPr>
           <w:rFonts w:ascii="Consolas" w:eastAsia="Times New Roman" w:hAnsi="Consolas" w:cs="Times New Roman"/>
-          <w:color w:val="DCDCAA"/>
-          <w:sz w:val="21"/>
-          <w:szCs w:val="21"/>
-          <w:lang w:eastAsia="en-GB"/>
-        </w:rPr>
-        <w:t>attr</w:t>
-      </w:r>
-      <w:proofErr w:type="gramEnd"/>
-      <w:r>
-        <w:rPr>
-          <w:rFonts w:ascii="Consolas" w:eastAsia="Times New Roman" w:hAnsi="Consolas" w:cs="Times New Roman"/>
-          <w:color w:val="D4D4D4"/>
-          <w:sz w:val="21"/>
-          <w:szCs w:val="21"/>
-          <w:lang w:eastAsia="en-GB"/>
-        </w:rPr>
-        <w:t>(</w:t>
-      </w:r>
-      <w:r>
-        <w:rPr>
-          <w:rFonts w:ascii="Consolas" w:eastAsia="Times New Roman" w:hAnsi="Consolas" w:cs="Times New Roman"/>
-          <w:color w:val="CE9178"/>
-          <w:sz w:val="21"/>
-          <w:szCs w:val="21"/>
-          <w:lang w:eastAsia="en-GB"/>
-        </w:rPr>
-        <w:t>"cx"</w:t>
-      </w:r>
-      <w:r>
-        <w:rPr>
-          <w:rFonts w:ascii="Consolas" w:eastAsia="Times New Roman" w:hAnsi="Consolas" w:cs="Times New Roman"/>
-          <w:color w:val="D4D4D4"/>
-          <w:sz w:val="21"/>
-          <w:szCs w:val="21"/>
-          <w:lang w:eastAsia="en-GB"/>
-        </w:rPr>
-        <w:t xml:space="preserve">, </w:t>
-      </w:r>
-      <w:r>
-        <w:rPr>
-          <w:rFonts w:ascii="Consolas" w:eastAsia="Times New Roman" w:hAnsi="Consolas" w:cs="Times New Roman"/>
           <w:color w:val="9CDCFE"/>
           <w:sz w:val="21"/>
           <w:szCs w:val="21"/>
-          <w:lang w:eastAsia="en-GB"/>
-        </w:rPr>
-        <w:t>d</w:t>
-      </w:r>
-      <w:r>
-        <w:rPr>
-          <w:rFonts w:ascii="Consolas" w:eastAsia="Times New Roman" w:hAnsi="Consolas" w:cs="Times New Roman"/>
-          <w:color w:val="D4D4D4"/>
-          <w:sz w:val="21"/>
-          <w:szCs w:val="21"/>
-          <w:lang w:eastAsia="en-GB"/>
-        </w:rPr>
-        <w:t>.</w:t>
-      </w:r>
-      <w:r>
-        <w:rPr>
-          <w:rFonts w:ascii="Consolas" w:eastAsia="Times New Roman" w:hAnsi="Consolas" w:cs="Times New Roman"/>
-          <w:color w:val="9CDCFE"/>
-          <w:sz w:val="21"/>
-          <w:szCs w:val="21"/>
-          <w:lang w:eastAsia="en-GB"/>
+          <w:lang w:val="fr-FR" w:eastAsia="en-GB"/>
         </w:rPr>
         <w:t>Positionx</w:t>
       </w:r>
@@ -5393,7 +5269,7 @@
           <w:color w:val="D4D4D4"/>
           <w:sz w:val="21"/>
           <w:szCs w:val="21"/>
-          <w:lang w:eastAsia="en-GB"/>
+          <w:lang w:val="fr-FR" w:eastAsia="en-GB"/>
         </w:rPr>
         <w:t>)</w:t>
       </w:r>
@@ -5416,11 +5292,10 @@
           <w:color w:val="D4D4D4"/>
           <w:sz w:val="21"/>
           <w:szCs w:val="21"/>
-          <w:lang w:eastAsia="en-GB"/>
+          <w:lang w:val="fr-FR" w:eastAsia="en-GB"/>
         </w:rPr>
         <w:t xml:space="preserve">                            </w:t>
       </w:r>
-      <w:proofErr w:type="gramStart"/>
       <w:r>
         <w:rPr>
           <w:rFonts w:ascii="Consolas" w:eastAsia="Times New Roman" w:hAnsi="Consolas" w:cs="Times New Roman"/>
@@ -5441,7 +5316,6 @@
         </w:rPr>
         <w:t>attr</w:t>
       </w:r>
-      <w:proofErr w:type="gramEnd"/>
       <w:r>
         <w:rPr>
           <w:rFonts w:ascii="Consolas" w:eastAsia="Times New Roman" w:hAnsi="Consolas" w:cs="Times New Roman"/>
@@ -5533,18 +5407,7 @@
           <w:szCs w:val="21"/>
           <w:lang w:eastAsia="en-GB"/>
         </w:rPr>
-        <w:t xml:space="preserve">                            </w:t>
-      </w:r>
-      <w:proofErr w:type="gramStart"/>
-      <w:r>
-        <w:rPr>
-          <w:rFonts w:ascii="Consolas" w:eastAsia="Times New Roman" w:hAnsi="Consolas" w:cs="Times New Roman"/>
-          <w:color w:val="D4D4D4"/>
-          <w:sz w:val="21"/>
-          <w:szCs w:val="21"/>
-          <w:lang w:eastAsia="en-GB"/>
-        </w:rPr>
-        <w:t>.</w:t>
+        <w:t>                            .</w:t>
       </w:r>
       <w:r>
         <w:rPr>
@@ -5556,7 +5419,6 @@
         </w:rPr>
         <w:t>attr</w:t>
       </w:r>
-      <w:proofErr w:type="gramEnd"/>
       <w:r>
         <w:rPr>
           <w:rFonts w:ascii="Consolas" w:eastAsia="Times New Roman" w:hAnsi="Consolas" w:cs="Times New Roman"/>
@@ -5648,18 +5510,7 @@
           <w:szCs w:val="21"/>
           <w:lang w:eastAsia="en-GB"/>
         </w:rPr>
-        <w:t xml:space="preserve">                            </w:t>
-      </w:r>
-      <w:proofErr w:type="gramStart"/>
-      <w:r>
-        <w:rPr>
-          <w:rFonts w:ascii="Consolas" w:eastAsia="Times New Roman" w:hAnsi="Consolas" w:cs="Times New Roman"/>
-          <w:color w:val="D4D4D4"/>
-          <w:sz w:val="21"/>
-          <w:szCs w:val="21"/>
-          <w:lang w:eastAsia="en-GB"/>
-        </w:rPr>
-        <w:t>.</w:t>
+        <w:t>                            .</w:t>
       </w:r>
       <w:r>
         <w:rPr>
@@ -5671,7 +5522,6 @@
         </w:rPr>
         <w:t>attr</w:t>
       </w:r>
-      <w:proofErr w:type="gramEnd"/>
       <w:r>
         <w:rPr>
           <w:rFonts w:ascii="Consolas" w:eastAsia="Times New Roman" w:hAnsi="Consolas" w:cs="Times New Roman"/>
@@ -5765,7 +5615,6 @@
         </w:rPr>
         <w:t xml:space="preserve">                        </w:t>
       </w:r>
-      <w:proofErr w:type="gramStart"/>
       <w:r>
         <w:rPr>
           <w:rFonts w:ascii="Consolas" w:eastAsia="Times New Roman" w:hAnsi="Consolas" w:cs="Times New Roman"/>
@@ -5786,7 +5635,6 @@
         </w:rPr>
         <w:t>;</w:t>
       </w:r>
-      <w:proofErr w:type="gramEnd"/>
     </w:p>
     <w:p>
       <w:pPr>
@@ -5884,18 +5732,7 @@
           <w:szCs w:val="21"/>
           <w:lang w:eastAsia="en-GB"/>
         </w:rPr>
-        <w:t xml:space="preserve">                            </w:t>
-      </w:r>
-      <w:proofErr w:type="gramStart"/>
-      <w:r>
-        <w:rPr>
-          <w:rFonts w:ascii="Consolas" w:eastAsia="Times New Roman" w:hAnsi="Consolas" w:cs="Times New Roman"/>
-          <w:color w:val="D4D4D4"/>
-          <w:sz w:val="21"/>
-          <w:szCs w:val="21"/>
-          <w:lang w:eastAsia="en-GB"/>
-        </w:rPr>
-        <w:t>.</w:t>
+        <w:t>                            .</w:t>
       </w:r>
       <w:r>
         <w:rPr>
@@ -5907,7 +5744,6 @@
         </w:rPr>
         <w:t>join</w:t>
       </w:r>
-      <w:proofErr w:type="gramEnd"/>
       <w:r>
         <w:rPr>
           <w:rFonts w:ascii="Consolas" w:eastAsia="Times New Roman" w:hAnsi="Consolas" w:cs="Times New Roman"/>
@@ -5981,7 +5817,6 @@
         </w:rPr>
         <w:t xml:space="preserve"> </w:t>
       </w:r>
-      <w:proofErr w:type="gramStart"/>
       <w:r>
         <w:rPr>
           <w:rFonts w:ascii="Consolas" w:eastAsia="Times New Roman" w:hAnsi="Consolas" w:cs="Times New Roman"/>
@@ -6012,7 +5847,6 @@
         </w:rPr>
         <w:t>append</w:t>
       </w:r>
-      <w:proofErr w:type="gramEnd"/>
       <w:r>
         <w:rPr>
           <w:rFonts w:ascii="Consolas" w:eastAsia="Times New Roman" w:hAnsi="Consolas" w:cs="Times New Roman"/>
@@ -6084,18 +5918,7 @@
           <w:szCs w:val="21"/>
           <w:lang w:eastAsia="en-GB"/>
         </w:rPr>
-        <w:t xml:space="preserve">                                                </w:t>
-      </w:r>
-      <w:proofErr w:type="gramStart"/>
-      <w:r>
-        <w:rPr>
-          <w:rFonts w:ascii="Consolas" w:eastAsia="Times New Roman" w:hAnsi="Consolas" w:cs="Times New Roman"/>
-          <w:color w:val="D4D4D4"/>
-          <w:sz w:val="21"/>
-          <w:szCs w:val="21"/>
-          <w:lang w:eastAsia="en-GB"/>
-        </w:rPr>
-        <w:t>.</w:t>
+        <w:t>                                                .</w:t>
       </w:r>
       <w:r>
         <w:rPr>
@@ -6107,7 +5930,6 @@
         </w:rPr>
         <w:t>attr</w:t>
       </w:r>
-      <w:proofErr w:type="gramEnd"/>
       <w:r>
         <w:rPr>
           <w:rFonts w:ascii="Consolas" w:eastAsia="Times New Roman" w:hAnsi="Consolas" w:cs="Times New Roman"/>
@@ -6199,18 +6021,7 @@
           <w:szCs w:val="21"/>
           <w:lang w:eastAsia="en-GB"/>
         </w:rPr>
-        <w:t xml:space="preserve">                                                </w:t>
-      </w:r>
-      <w:proofErr w:type="gramStart"/>
-      <w:r>
-        <w:rPr>
-          <w:rFonts w:ascii="Consolas" w:eastAsia="Times New Roman" w:hAnsi="Consolas" w:cs="Times New Roman"/>
-          <w:color w:val="D4D4D4"/>
-          <w:sz w:val="21"/>
-          <w:szCs w:val="21"/>
-          <w:lang w:eastAsia="en-GB"/>
-        </w:rPr>
-        <w:t>.</w:t>
+        <w:t>                                                .</w:t>
       </w:r>
       <w:r>
         <w:rPr>
@@ -6222,7 +6033,6 @@
         </w:rPr>
         <w:t>attr</w:t>
       </w:r>
-      <w:proofErr w:type="gramEnd"/>
       <w:r>
         <w:rPr>
           <w:rFonts w:ascii="Consolas" w:eastAsia="Times New Roman" w:hAnsi="Consolas" w:cs="Times New Roman"/>
@@ -6314,18 +6124,7 @@
           <w:szCs w:val="21"/>
           <w:lang w:eastAsia="en-GB"/>
         </w:rPr>
-        <w:t xml:space="preserve">                                                </w:t>
-      </w:r>
-      <w:proofErr w:type="gramStart"/>
-      <w:r>
-        <w:rPr>
-          <w:rFonts w:ascii="Consolas" w:eastAsia="Times New Roman" w:hAnsi="Consolas" w:cs="Times New Roman"/>
-          <w:color w:val="D4D4D4"/>
-          <w:sz w:val="21"/>
-          <w:szCs w:val="21"/>
-          <w:lang w:eastAsia="en-GB"/>
-        </w:rPr>
-        <w:t>.</w:t>
+        <w:t>                                                .</w:t>
       </w:r>
       <w:r>
         <w:rPr>
@@ -6337,7 +6136,6 @@
         </w:rPr>
         <w:t>attr</w:t>
       </w:r>
-      <w:proofErr w:type="gramEnd"/>
       <w:r>
         <w:rPr>
           <w:rFonts w:ascii="Consolas" w:eastAsia="Times New Roman" w:hAnsi="Consolas" w:cs="Times New Roman"/>
@@ -6429,18 +6227,7 @@
           <w:szCs w:val="21"/>
           <w:lang w:eastAsia="en-GB"/>
         </w:rPr>
-        <w:t xml:space="preserve">                                                </w:t>
-      </w:r>
-      <w:proofErr w:type="gramStart"/>
-      <w:r>
-        <w:rPr>
-          <w:rFonts w:ascii="Consolas" w:eastAsia="Times New Roman" w:hAnsi="Consolas" w:cs="Times New Roman"/>
-          <w:color w:val="D4D4D4"/>
-          <w:sz w:val="21"/>
-          <w:szCs w:val="21"/>
-          <w:lang w:eastAsia="en-GB"/>
-        </w:rPr>
-        <w:t>.</w:t>
+        <w:t>                                                .</w:t>
       </w:r>
       <w:r>
         <w:rPr>
@@ -6452,7 +6239,6 @@
         </w:rPr>
         <w:t>attr</w:t>
       </w:r>
-      <w:proofErr w:type="gramEnd"/>
       <w:r>
         <w:rPr>
           <w:rFonts w:ascii="Consolas" w:eastAsia="Times New Roman" w:hAnsi="Consolas" w:cs="Times New Roman"/>
@@ -6546,7 +6332,6 @@
         </w:rPr>
         <w:t xml:space="preserve">                                    </w:t>
       </w:r>
-      <w:proofErr w:type="gramStart"/>
       <w:r>
         <w:rPr>
           <w:rFonts w:ascii="Consolas" w:eastAsia="Times New Roman" w:hAnsi="Consolas" w:cs="Times New Roman"/>
@@ -6557,7 +6342,6 @@
         </w:rPr>
         <w:t>exit</w:t>
       </w:r>
-      <w:proofErr w:type="gramEnd"/>
       <w:r>
         <w:rPr>
           <w:rFonts w:ascii="Consolas" w:eastAsia="Times New Roman" w:hAnsi="Consolas" w:cs="Times New Roman"/>
@@ -6649,30 +6433,18 @@
           <w:szCs w:val="21"/>
           <w:lang w:val="fr-FR" w:eastAsia="en-GB"/>
         </w:rPr>
-        <w:t xml:space="preserve">                                                </w:t>
-      </w:r>
-      <w:proofErr w:type="gramStart"/>
-      <w:r>
-        <w:rPr>
-          <w:rFonts w:ascii="Consolas" w:eastAsia="Times New Roman" w:hAnsi="Consolas" w:cs="Times New Roman"/>
-          <w:color w:val="D4D4D4"/>
+        <w:t>                                                .</w:t>
+      </w:r>
+      <w:r>
+        <w:rPr>
+          <w:rFonts w:ascii="Consolas" w:eastAsia="Times New Roman" w:hAnsi="Consolas" w:cs="Times New Roman"/>
+          <w:color w:val="DCDCAA"/>
           <w:sz w:val="21"/>
           <w:szCs w:val="21"/>
           <w:lang w:val="fr-FR" w:eastAsia="en-GB"/>
         </w:rPr>
-        <w:t>.</w:t>
-      </w:r>
-      <w:r>
-        <w:rPr>
-          <w:rFonts w:ascii="Consolas" w:eastAsia="Times New Roman" w:hAnsi="Consolas" w:cs="Times New Roman"/>
-          <w:color w:val="DCDCAA"/>
-          <w:sz w:val="21"/>
-          <w:szCs w:val="21"/>
-          <w:lang w:val="fr-FR" w:eastAsia="en-GB"/>
-        </w:rPr>
         <w:t>duration</w:t>
       </w:r>
-      <w:proofErr w:type="gramEnd"/>
       <w:r>
         <w:rPr>
           <w:rFonts w:ascii="Consolas" w:eastAsia="Times New Roman" w:hAnsi="Consolas" w:cs="Times New Roman"/>
@@ -6724,30 +6496,18 @@
           <w:szCs w:val="21"/>
           <w:lang w:val="fr-FR" w:eastAsia="en-GB"/>
         </w:rPr>
-        <w:t xml:space="preserve">                                                </w:t>
-      </w:r>
-      <w:proofErr w:type="gramStart"/>
-      <w:r>
-        <w:rPr>
-          <w:rFonts w:ascii="Consolas" w:eastAsia="Times New Roman" w:hAnsi="Consolas" w:cs="Times New Roman"/>
-          <w:color w:val="D4D4D4"/>
+        <w:t>                                                .</w:t>
+      </w:r>
+      <w:r>
+        <w:rPr>
+          <w:rFonts w:ascii="Consolas" w:eastAsia="Times New Roman" w:hAnsi="Consolas" w:cs="Times New Roman"/>
+          <w:color w:val="DCDCAA"/>
           <w:sz w:val="21"/>
           <w:szCs w:val="21"/>
           <w:lang w:val="fr-FR" w:eastAsia="en-GB"/>
         </w:rPr>
-        <w:t>.</w:t>
-      </w:r>
-      <w:r>
-        <w:rPr>
-          <w:rFonts w:ascii="Consolas" w:eastAsia="Times New Roman" w:hAnsi="Consolas" w:cs="Times New Roman"/>
-          <w:color w:val="DCDCAA"/>
-          <w:sz w:val="21"/>
-          <w:szCs w:val="21"/>
-          <w:lang w:val="fr-FR" w:eastAsia="en-GB"/>
-        </w:rPr>
         <w:t>attr</w:t>
       </w:r>
-      <w:proofErr w:type="gramEnd"/>
       <w:r>
         <w:rPr>
           <w:rFonts w:ascii="Consolas" w:eastAsia="Times New Roman" w:hAnsi="Consolas" w:cs="Times New Roman"/>
@@ -6821,7 +6581,6 @@
         </w:rPr>
         <w:t xml:space="preserve">                                                </w:t>
       </w:r>
-      <w:proofErr w:type="gramStart"/>
       <w:r>
         <w:rPr>
           <w:rFonts w:ascii="Consolas" w:eastAsia="Times New Roman" w:hAnsi="Consolas" w:cs="Times New Roman"/>
@@ -6842,7 +6601,6 @@
         </w:rPr>
         <w:t>remove</w:t>
       </w:r>
-      <w:proofErr w:type="gramEnd"/>
       <w:r>
         <w:rPr>
           <w:rFonts w:ascii="Consolas" w:eastAsia="Times New Roman" w:hAnsi="Consolas" w:cs="Times New Roman"/>
@@ -6921,8 +6679,819 @@
         <w:t>new shapes are added to the svg. Exit will then remove the shape from the svg.</w:t>
       </w:r>
     </w:p>
+    <w:p>
+      <w:pPr>
+        <w:rPr>
+          <w:rFonts w:ascii="Arial" w:hAnsi="Arial" w:cs="Arial"/>
+          <w:sz w:val="20"/>
+          <w:szCs w:val="20"/>
+        </w:rPr>
+      </w:pPr>
+    </w:p>
+    <w:p>
+      <w:pPr>
+        <w:rPr>
+          <w:rFonts w:ascii="Arial" w:hAnsi="Arial" w:cs="Arial"/>
+          <w:sz w:val="20"/>
+          <w:szCs w:val="20"/>
+          <w:u w:val="single"/>
+        </w:rPr>
+      </w:pPr>
+      <w:r>
+        <w:rPr>
+          <w:rFonts w:ascii="Arial" w:hAnsi="Arial" w:cs="Arial"/>
+          <w:sz w:val="20"/>
+          <w:szCs w:val="20"/>
+          <w:u w:val="single"/>
+        </w:rPr>
+        <w:t>Exercise 14 &amp; 15</w:t>
+      </w:r>
+    </w:p>
+    <w:p>
+      <w:pPr>
+        <w:rPr>
+          <w:rFonts w:ascii="Arial" w:hAnsi="Arial" w:cs="Arial"/>
+          <w:sz w:val="20"/>
+          <w:szCs w:val="20"/>
+        </w:rPr>
+      </w:pPr>
+      <w:r>
+        <w:rPr>
+          <w:rFonts w:ascii="Arial" w:hAnsi="Arial" w:cs="Arial"/>
+          <w:sz w:val="20"/>
+          <w:szCs w:val="20"/>
+        </w:rPr>
+        <w:t>We</w:t>
+      </w:r>
+      <w:r>
+        <w:rPr>
+          <w:rFonts w:ascii="Arial" w:hAnsi="Arial" w:cs="Arial"/>
+          <w:sz w:val="20"/>
+          <w:szCs w:val="20"/>
+        </w:rPr>
+        <w:t xml:space="preserve"> struggled to complete this exercise as </w:t>
+      </w:r>
+      <w:r>
+        <w:rPr>
+          <w:rFonts w:ascii="Arial" w:hAnsi="Arial" w:cs="Arial"/>
+          <w:sz w:val="20"/>
+          <w:szCs w:val="20"/>
+        </w:rPr>
+        <w:t>we could not access the data object easily. We know the issue is with the below</w:t>
+      </w:r>
+      <w:r>
+        <w:rPr>
+          <w:rFonts w:ascii="Arial" w:hAnsi="Arial" w:cs="Arial"/>
+          <w:sz w:val="20"/>
+          <w:szCs w:val="20"/>
+        </w:rPr>
+        <w:t>:</w:t>
+      </w:r>
+    </w:p>
+    <w:p>
+      <w:pPr>
+        <w:shd w:val="clear" w:color="auto" w:fill="1E1E1E"/>
+        <w:spacing w:after="0" w:line="285" w:lineRule="atLeast"/>
+        <w:rPr>
+          <w:rFonts w:ascii="Consolas" w:eastAsia="Times New Roman" w:hAnsi="Consolas" w:cs="Times New Roman"/>
+          <w:color w:val="D4D4D4"/>
+          <w:sz w:val="21"/>
+          <w:szCs w:val="21"/>
+          <w:lang w:eastAsia="en-GB"/>
+        </w:rPr>
+      </w:pPr>
+      <w:r>
+        <w:rPr>
+          <w:rFonts w:ascii="Consolas" w:eastAsia="Times New Roman" w:hAnsi="Consolas" w:cs="Times New Roman"/>
+          <w:color w:val="D4D4D4"/>
+          <w:sz w:val="21"/>
+          <w:szCs w:val="21"/>
+          <w:lang w:eastAsia="en-GB"/>
+        </w:rPr>
+        <w:t xml:space="preserve">        </w:t>
+      </w:r>
+      <w:r>
+        <w:rPr>
+          <w:rFonts w:ascii="Consolas" w:eastAsia="Times New Roman" w:hAnsi="Consolas" w:cs="Times New Roman"/>
+          <w:color w:val="569CD6"/>
+          <w:sz w:val="21"/>
+          <w:szCs w:val="21"/>
+          <w:lang w:eastAsia="en-GB"/>
+        </w:rPr>
+        <w:t>var</w:t>
+      </w:r>
+      <w:r>
+        <w:rPr>
+          <w:rFonts w:ascii="Consolas" w:eastAsia="Times New Roman" w:hAnsi="Consolas" w:cs="Times New Roman"/>
+          <w:color w:val="D4D4D4"/>
+          <w:sz w:val="21"/>
+          <w:szCs w:val="21"/>
+          <w:lang w:eastAsia="en-GB"/>
+        </w:rPr>
+        <w:t xml:space="preserve"> </w:t>
+      </w:r>
+      <w:r>
+        <w:rPr>
+          <w:rFonts w:ascii="Consolas" w:eastAsia="Times New Roman" w:hAnsi="Consolas" w:cs="Times New Roman"/>
+          <w:color w:val="9CDCFE"/>
+          <w:sz w:val="21"/>
+          <w:szCs w:val="21"/>
+          <w:lang w:eastAsia="en-GB"/>
+        </w:rPr>
+        <w:t>g</w:t>
+      </w:r>
+      <w:r>
+        <w:rPr>
+          <w:rFonts w:ascii="Consolas" w:eastAsia="Times New Roman" w:hAnsi="Consolas" w:cs="Times New Roman"/>
+          <w:color w:val="D4D4D4"/>
+          <w:sz w:val="21"/>
+          <w:szCs w:val="21"/>
+          <w:lang w:eastAsia="en-GB"/>
+        </w:rPr>
+        <w:t xml:space="preserve"> = </w:t>
+      </w:r>
+      <w:r>
+        <w:rPr>
+          <w:rFonts w:ascii="Consolas" w:eastAsia="Times New Roman" w:hAnsi="Consolas" w:cs="Times New Roman"/>
+          <w:color w:val="9CDCFE"/>
+          <w:sz w:val="21"/>
+          <w:szCs w:val="21"/>
+          <w:lang w:eastAsia="en-GB"/>
+        </w:rPr>
+        <w:t>svg</w:t>
+      </w:r>
+      <w:r>
+        <w:rPr>
+          <w:rFonts w:ascii="Consolas" w:eastAsia="Times New Roman" w:hAnsi="Consolas" w:cs="Times New Roman"/>
+          <w:color w:val="D4D4D4"/>
+          <w:sz w:val="21"/>
+          <w:szCs w:val="21"/>
+          <w:lang w:eastAsia="en-GB"/>
+        </w:rPr>
+        <w:t>.</w:t>
+      </w:r>
+      <w:r>
+        <w:rPr>
+          <w:rFonts w:ascii="Consolas" w:eastAsia="Times New Roman" w:hAnsi="Consolas" w:cs="Times New Roman"/>
+          <w:color w:val="DCDCAA"/>
+          <w:sz w:val="21"/>
+          <w:szCs w:val="21"/>
+          <w:lang w:eastAsia="en-GB"/>
+        </w:rPr>
+        <w:t>selectAll</w:t>
+      </w:r>
+      <w:r>
+        <w:rPr>
+          <w:rFonts w:ascii="Consolas" w:eastAsia="Times New Roman" w:hAnsi="Consolas" w:cs="Times New Roman"/>
+          <w:color w:val="D4D4D4"/>
+          <w:sz w:val="21"/>
+          <w:szCs w:val="21"/>
+          <w:lang w:eastAsia="en-GB"/>
+        </w:rPr>
+        <w:t>(</w:t>
+      </w:r>
+      <w:r>
+        <w:rPr>
+          <w:rFonts w:ascii="Consolas" w:eastAsia="Times New Roman" w:hAnsi="Consolas" w:cs="Times New Roman"/>
+          <w:color w:val="CE9178"/>
+          <w:sz w:val="21"/>
+          <w:szCs w:val="21"/>
+          <w:lang w:eastAsia="en-GB"/>
+        </w:rPr>
+        <w:t>"g"</w:t>
+      </w:r>
+      <w:r>
+        <w:rPr>
+          <w:rFonts w:ascii="Consolas" w:eastAsia="Times New Roman" w:hAnsi="Consolas" w:cs="Times New Roman"/>
+          <w:color w:val="D4D4D4"/>
+          <w:sz w:val="21"/>
+          <w:szCs w:val="21"/>
+          <w:lang w:eastAsia="en-GB"/>
+        </w:rPr>
+        <w:t>)</w:t>
+      </w:r>
+    </w:p>
+    <w:p>
+      <w:pPr>
+        <w:shd w:val="clear" w:color="auto" w:fill="1E1E1E"/>
+        <w:spacing w:after="0" w:line="285" w:lineRule="atLeast"/>
+        <w:rPr>
+          <w:rFonts w:ascii="Consolas" w:eastAsia="Times New Roman" w:hAnsi="Consolas" w:cs="Times New Roman"/>
+          <w:color w:val="D4D4D4"/>
+          <w:sz w:val="21"/>
+          <w:szCs w:val="21"/>
+          <w:lang w:eastAsia="en-GB"/>
+        </w:rPr>
+      </w:pPr>
+      <w:r>
+        <w:rPr>
+          <w:rFonts w:ascii="Consolas" w:eastAsia="Times New Roman" w:hAnsi="Consolas" w:cs="Times New Roman"/>
+          <w:color w:val="D4D4D4"/>
+          <w:sz w:val="21"/>
+          <w:szCs w:val="21"/>
+          <w:lang w:eastAsia="en-GB"/>
+        </w:rPr>
+        <w:t>            .</w:t>
+      </w:r>
+      <w:r>
+        <w:rPr>
+          <w:rFonts w:ascii="Consolas" w:eastAsia="Times New Roman" w:hAnsi="Consolas" w:cs="Times New Roman"/>
+          <w:color w:val="DCDCAA"/>
+          <w:sz w:val="21"/>
+          <w:szCs w:val="21"/>
+          <w:lang w:eastAsia="en-GB"/>
+        </w:rPr>
+        <w:t>data</w:t>
+      </w:r>
+      <w:r>
+        <w:rPr>
+          <w:rFonts w:ascii="Consolas" w:eastAsia="Times New Roman" w:hAnsi="Consolas" w:cs="Times New Roman"/>
+          <w:color w:val="D4D4D4"/>
+          <w:sz w:val="21"/>
+          <w:szCs w:val="21"/>
+          <w:lang w:eastAsia="en-GB"/>
+        </w:rPr>
+        <w:t>(</w:t>
+      </w:r>
+      <w:r>
+        <w:rPr>
+          <w:rFonts w:ascii="Consolas" w:eastAsia="Times New Roman" w:hAnsi="Consolas" w:cs="Times New Roman"/>
+          <w:color w:val="9CDCFE"/>
+          <w:sz w:val="21"/>
+          <w:szCs w:val="21"/>
+          <w:lang w:eastAsia="en-GB"/>
+        </w:rPr>
+        <w:t>output</w:t>
+      </w:r>
+      <w:r>
+        <w:rPr>
+          <w:rFonts w:ascii="Consolas" w:eastAsia="Times New Roman" w:hAnsi="Consolas" w:cs="Times New Roman"/>
+          <w:color w:val="D4D4D4"/>
+          <w:sz w:val="21"/>
+          <w:szCs w:val="21"/>
+          <w:lang w:eastAsia="en-GB"/>
+        </w:rPr>
+        <w:t>)</w:t>
+      </w:r>
+    </w:p>
+    <w:p>
+      <w:pPr>
+        <w:shd w:val="clear" w:color="auto" w:fill="1E1E1E"/>
+        <w:spacing w:after="0" w:line="285" w:lineRule="atLeast"/>
+        <w:rPr>
+          <w:rFonts w:ascii="Consolas" w:eastAsia="Times New Roman" w:hAnsi="Consolas" w:cs="Times New Roman"/>
+          <w:color w:val="D4D4D4"/>
+          <w:sz w:val="21"/>
+          <w:szCs w:val="21"/>
+          <w:lang w:eastAsia="en-GB"/>
+        </w:rPr>
+      </w:pPr>
+      <w:r>
+        <w:rPr>
+          <w:rFonts w:ascii="Consolas" w:eastAsia="Times New Roman" w:hAnsi="Consolas" w:cs="Times New Roman"/>
+          <w:color w:val="D4D4D4"/>
+          <w:sz w:val="21"/>
+          <w:szCs w:val="21"/>
+          <w:lang w:eastAsia="en-GB"/>
+        </w:rPr>
+        <w:t>            .</w:t>
+      </w:r>
+      <w:r>
+        <w:rPr>
+          <w:rFonts w:ascii="Consolas" w:eastAsia="Times New Roman" w:hAnsi="Consolas" w:cs="Times New Roman"/>
+          <w:color w:val="DCDCAA"/>
+          <w:sz w:val="21"/>
+          <w:szCs w:val="21"/>
+          <w:lang w:eastAsia="en-GB"/>
+        </w:rPr>
+        <w:t>enter</w:t>
+      </w:r>
+      <w:r>
+        <w:rPr>
+          <w:rFonts w:ascii="Consolas" w:eastAsia="Times New Roman" w:hAnsi="Consolas" w:cs="Times New Roman"/>
+          <w:color w:val="D4D4D4"/>
+          <w:sz w:val="21"/>
+          <w:szCs w:val="21"/>
+          <w:lang w:eastAsia="en-GB"/>
+        </w:rPr>
+        <w:t>()</w:t>
+      </w:r>
+    </w:p>
+    <w:p>
+      <w:pPr>
+        <w:shd w:val="clear" w:color="auto" w:fill="1E1E1E"/>
+        <w:spacing w:after="0" w:line="285" w:lineRule="atLeast"/>
+        <w:rPr>
+          <w:rFonts w:ascii="Consolas" w:eastAsia="Times New Roman" w:hAnsi="Consolas" w:cs="Times New Roman"/>
+          <w:color w:val="D4D4D4"/>
+          <w:sz w:val="21"/>
+          <w:szCs w:val="21"/>
+          <w:lang w:eastAsia="en-GB"/>
+        </w:rPr>
+      </w:pPr>
+      <w:r>
+        <w:rPr>
+          <w:rFonts w:ascii="Consolas" w:eastAsia="Times New Roman" w:hAnsi="Consolas" w:cs="Times New Roman"/>
+          <w:color w:val="D4D4D4"/>
+          <w:sz w:val="21"/>
+          <w:szCs w:val="21"/>
+          <w:lang w:eastAsia="en-GB"/>
+        </w:rPr>
+        <w:t>            .</w:t>
+      </w:r>
+      <w:r>
+        <w:rPr>
+          <w:rFonts w:ascii="Consolas" w:eastAsia="Times New Roman" w:hAnsi="Consolas" w:cs="Times New Roman"/>
+          <w:color w:val="DCDCAA"/>
+          <w:sz w:val="21"/>
+          <w:szCs w:val="21"/>
+          <w:lang w:eastAsia="en-GB"/>
+        </w:rPr>
+        <w:t>append</w:t>
+      </w:r>
+      <w:r>
+        <w:rPr>
+          <w:rFonts w:ascii="Consolas" w:eastAsia="Times New Roman" w:hAnsi="Consolas" w:cs="Times New Roman"/>
+          <w:color w:val="D4D4D4"/>
+          <w:sz w:val="21"/>
+          <w:szCs w:val="21"/>
+          <w:lang w:eastAsia="en-GB"/>
+        </w:rPr>
+        <w:t>(</w:t>
+      </w:r>
+      <w:r>
+        <w:rPr>
+          <w:rFonts w:ascii="Consolas" w:eastAsia="Times New Roman" w:hAnsi="Consolas" w:cs="Times New Roman"/>
+          <w:color w:val="CE9178"/>
+          <w:sz w:val="21"/>
+          <w:szCs w:val="21"/>
+          <w:lang w:eastAsia="en-GB"/>
+        </w:rPr>
+        <w:t>"g"</w:t>
+      </w:r>
+      <w:r>
+        <w:rPr>
+          <w:rFonts w:ascii="Consolas" w:eastAsia="Times New Roman" w:hAnsi="Consolas" w:cs="Times New Roman"/>
+          <w:color w:val="D4D4D4"/>
+          <w:sz w:val="21"/>
+          <w:szCs w:val="21"/>
+          <w:lang w:eastAsia="en-GB"/>
+        </w:rPr>
+        <w:t>)</w:t>
+      </w:r>
+    </w:p>
+    <w:p>
+      <w:pPr>
+        <w:shd w:val="clear" w:color="auto" w:fill="1E1E1E"/>
+        <w:spacing w:after="0" w:line="285" w:lineRule="atLeast"/>
+        <w:rPr>
+          <w:rFonts w:ascii="Consolas" w:eastAsia="Times New Roman" w:hAnsi="Consolas" w:cs="Times New Roman"/>
+          <w:color w:val="D4D4D4"/>
+          <w:sz w:val="21"/>
+          <w:szCs w:val="21"/>
+          <w:lang w:eastAsia="en-GB"/>
+        </w:rPr>
+      </w:pPr>
+      <w:r>
+        <w:rPr>
+          <w:rFonts w:ascii="Consolas" w:eastAsia="Times New Roman" w:hAnsi="Consolas" w:cs="Times New Roman"/>
+          <w:color w:val="D4D4D4"/>
+          <w:sz w:val="21"/>
+          <w:szCs w:val="21"/>
+          <w:lang w:eastAsia="en-GB"/>
+        </w:rPr>
+        <w:t>            .</w:t>
+      </w:r>
+      <w:r>
+        <w:rPr>
+          <w:rFonts w:ascii="Consolas" w:eastAsia="Times New Roman" w:hAnsi="Consolas" w:cs="Times New Roman"/>
+          <w:color w:val="DCDCAA"/>
+          <w:sz w:val="21"/>
+          <w:szCs w:val="21"/>
+          <w:lang w:eastAsia="en-GB"/>
+        </w:rPr>
+        <w:t>attr</w:t>
+      </w:r>
+      <w:r>
+        <w:rPr>
+          <w:rFonts w:ascii="Consolas" w:eastAsia="Times New Roman" w:hAnsi="Consolas" w:cs="Times New Roman"/>
+          <w:color w:val="D4D4D4"/>
+          <w:sz w:val="21"/>
+          <w:szCs w:val="21"/>
+          <w:lang w:eastAsia="en-GB"/>
+        </w:rPr>
+        <w:t>(</w:t>
+      </w:r>
+      <w:r>
+        <w:rPr>
+          <w:rFonts w:ascii="Consolas" w:eastAsia="Times New Roman" w:hAnsi="Consolas" w:cs="Times New Roman"/>
+          <w:color w:val="CE9178"/>
+          <w:sz w:val="21"/>
+          <w:szCs w:val="21"/>
+          <w:lang w:eastAsia="en-GB"/>
+        </w:rPr>
+        <w:t>"transform"</w:t>
+      </w:r>
+      <w:r>
+        <w:rPr>
+          <w:rFonts w:ascii="Consolas" w:eastAsia="Times New Roman" w:hAnsi="Consolas" w:cs="Times New Roman"/>
+          <w:color w:val="D4D4D4"/>
+          <w:sz w:val="21"/>
+          <w:szCs w:val="21"/>
+          <w:lang w:eastAsia="en-GB"/>
+        </w:rPr>
+        <w:t xml:space="preserve">, </w:t>
+      </w:r>
+      <w:r>
+        <w:rPr>
+          <w:rFonts w:ascii="Consolas" w:eastAsia="Times New Roman" w:hAnsi="Consolas" w:cs="Times New Roman"/>
+          <w:color w:val="569CD6"/>
+          <w:sz w:val="21"/>
+          <w:szCs w:val="21"/>
+          <w:lang w:eastAsia="en-GB"/>
+        </w:rPr>
+        <w:t>function</w:t>
+      </w:r>
+      <w:r>
+        <w:rPr>
+          <w:rFonts w:ascii="Consolas" w:eastAsia="Times New Roman" w:hAnsi="Consolas" w:cs="Times New Roman"/>
+          <w:color w:val="D4D4D4"/>
+          <w:sz w:val="21"/>
+          <w:szCs w:val="21"/>
+          <w:lang w:eastAsia="en-GB"/>
+        </w:rPr>
+        <w:t xml:space="preserve"> (</w:t>
+      </w:r>
+      <w:r>
+        <w:rPr>
+          <w:rFonts w:ascii="Consolas" w:eastAsia="Times New Roman" w:hAnsi="Consolas" w:cs="Times New Roman"/>
+          <w:color w:val="9CDCFE"/>
+          <w:sz w:val="21"/>
+          <w:szCs w:val="21"/>
+          <w:lang w:eastAsia="en-GB"/>
+        </w:rPr>
+        <w:t>d</w:t>
+      </w:r>
+      <w:r>
+        <w:rPr>
+          <w:rFonts w:ascii="Consolas" w:eastAsia="Times New Roman" w:hAnsi="Consolas" w:cs="Times New Roman"/>
+          <w:color w:val="D4D4D4"/>
+          <w:sz w:val="21"/>
+          <w:szCs w:val="21"/>
+          <w:lang w:eastAsia="en-GB"/>
+        </w:rPr>
+        <w:t xml:space="preserve">, </w:t>
+      </w:r>
+      <w:r>
+        <w:rPr>
+          <w:rFonts w:ascii="Consolas" w:eastAsia="Times New Roman" w:hAnsi="Consolas" w:cs="Times New Roman"/>
+          <w:color w:val="9CDCFE"/>
+          <w:sz w:val="21"/>
+          <w:szCs w:val="21"/>
+          <w:lang w:eastAsia="en-GB"/>
+        </w:rPr>
+        <w:t>i</w:t>
+      </w:r>
+      <w:r>
+        <w:rPr>
+          <w:rFonts w:ascii="Consolas" w:eastAsia="Times New Roman" w:hAnsi="Consolas" w:cs="Times New Roman"/>
+          <w:color w:val="D4D4D4"/>
+          <w:sz w:val="21"/>
+          <w:szCs w:val="21"/>
+          <w:lang w:eastAsia="en-GB"/>
+        </w:rPr>
+        <w:t>) {</w:t>
+      </w:r>
+    </w:p>
+    <w:p>
+      <w:pPr>
+        <w:shd w:val="clear" w:color="auto" w:fill="1E1E1E"/>
+        <w:spacing w:after="0" w:line="285" w:lineRule="atLeast"/>
+        <w:rPr>
+          <w:rFonts w:ascii="Consolas" w:eastAsia="Times New Roman" w:hAnsi="Consolas" w:cs="Times New Roman"/>
+          <w:color w:val="D4D4D4"/>
+          <w:sz w:val="21"/>
+          <w:szCs w:val="21"/>
+          <w:lang w:eastAsia="en-GB"/>
+        </w:rPr>
+      </w:pPr>
+      <w:r>
+        <w:rPr>
+          <w:rFonts w:ascii="Consolas" w:eastAsia="Times New Roman" w:hAnsi="Consolas" w:cs="Times New Roman"/>
+          <w:color w:val="D4D4D4"/>
+          <w:sz w:val="21"/>
+          <w:szCs w:val="21"/>
+          <w:lang w:eastAsia="en-GB"/>
+        </w:rPr>
+        <w:t xml:space="preserve">                </w:t>
+      </w:r>
+      <w:r>
+        <w:rPr>
+          <w:rFonts w:ascii="Consolas" w:eastAsia="Times New Roman" w:hAnsi="Consolas" w:cs="Times New Roman"/>
+          <w:color w:val="9CDCFE"/>
+          <w:sz w:val="21"/>
+          <w:szCs w:val="21"/>
+          <w:lang w:eastAsia="en-GB"/>
+        </w:rPr>
+        <w:t>console</w:t>
+      </w:r>
+      <w:r>
+        <w:rPr>
+          <w:rFonts w:ascii="Consolas" w:eastAsia="Times New Roman" w:hAnsi="Consolas" w:cs="Times New Roman"/>
+          <w:color w:val="D4D4D4"/>
+          <w:sz w:val="21"/>
+          <w:szCs w:val="21"/>
+          <w:lang w:eastAsia="en-GB"/>
+        </w:rPr>
+        <w:t>.</w:t>
+      </w:r>
+      <w:r>
+        <w:rPr>
+          <w:rFonts w:ascii="Consolas" w:eastAsia="Times New Roman" w:hAnsi="Consolas" w:cs="Times New Roman"/>
+          <w:color w:val="DCDCAA"/>
+          <w:sz w:val="21"/>
+          <w:szCs w:val="21"/>
+          <w:lang w:eastAsia="en-GB"/>
+        </w:rPr>
+        <w:t>log</w:t>
+      </w:r>
+      <w:r>
+        <w:rPr>
+          <w:rFonts w:ascii="Consolas" w:eastAsia="Times New Roman" w:hAnsi="Consolas" w:cs="Times New Roman"/>
+          <w:color w:val="D4D4D4"/>
+          <w:sz w:val="21"/>
+          <w:szCs w:val="21"/>
+          <w:lang w:eastAsia="en-GB"/>
+        </w:rPr>
+        <w:t>(</w:t>
+      </w:r>
+      <w:r>
+        <w:rPr>
+          <w:rFonts w:ascii="Consolas" w:eastAsia="Times New Roman" w:hAnsi="Consolas" w:cs="Times New Roman"/>
+          <w:color w:val="9CDCFE"/>
+          <w:sz w:val="21"/>
+          <w:szCs w:val="21"/>
+          <w:lang w:eastAsia="en-GB"/>
+        </w:rPr>
+        <w:t>d</w:t>
+      </w:r>
+      <w:r>
+        <w:rPr>
+          <w:rFonts w:ascii="Consolas" w:eastAsia="Times New Roman" w:hAnsi="Consolas" w:cs="Times New Roman"/>
+          <w:color w:val="D4D4D4"/>
+          <w:sz w:val="21"/>
+          <w:szCs w:val="21"/>
+          <w:lang w:eastAsia="en-GB"/>
+        </w:rPr>
+        <w:t>)</w:t>
+      </w:r>
+    </w:p>
+    <w:p>
+      <w:pPr>
+        <w:shd w:val="clear" w:color="auto" w:fill="1E1E1E"/>
+        <w:spacing w:after="0" w:line="285" w:lineRule="atLeast"/>
+        <w:rPr>
+          <w:rFonts w:ascii="Consolas" w:eastAsia="Times New Roman" w:hAnsi="Consolas" w:cs="Times New Roman"/>
+          <w:color w:val="D4D4D4"/>
+          <w:sz w:val="21"/>
+          <w:szCs w:val="21"/>
+          <w:lang w:eastAsia="en-GB"/>
+        </w:rPr>
+      </w:pPr>
+      <w:r>
+        <w:rPr>
+          <w:rFonts w:ascii="Consolas" w:eastAsia="Times New Roman" w:hAnsi="Consolas" w:cs="Times New Roman"/>
+          <w:color w:val="D4D4D4"/>
+          <w:sz w:val="21"/>
+          <w:szCs w:val="21"/>
+          <w:lang w:eastAsia="en-GB"/>
+        </w:rPr>
+        <w:t xml:space="preserve">                </w:t>
+      </w:r>
+      <w:r>
+        <w:rPr>
+          <w:rFonts w:ascii="Consolas" w:eastAsia="Times New Roman" w:hAnsi="Consolas" w:cs="Times New Roman"/>
+          <w:color w:val="C586C0"/>
+          <w:sz w:val="21"/>
+          <w:szCs w:val="21"/>
+          <w:lang w:eastAsia="en-GB"/>
+        </w:rPr>
+        <w:t>return</w:t>
+      </w:r>
+      <w:r>
+        <w:rPr>
+          <w:rFonts w:ascii="Consolas" w:eastAsia="Times New Roman" w:hAnsi="Consolas" w:cs="Times New Roman"/>
+          <w:color w:val="D4D4D4"/>
+          <w:sz w:val="21"/>
+          <w:szCs w:val="21"/>
+          <w:lang w:eastAsia="en-GB"/>
+        </w:rPr>
+        <w:t xml:space="preserve"> </w:t>
+      </w:r>
+      <w:r>
+        <w:rPr>
+          <w:rFonts w:ascii="Consolas" w:eastAsia="Times New Roman" w:hAnsi="Consolas" w:cs="Times New Roman"/>
+          <w:color w:val="CE9178"/>
+          <w:sz w:val="21"/>
+          <w:szCs w:val="21"/>
+          <w:lang w:eastAsia="en-GB"/>
+        </w:rPr>
+        <w:t>"translate(0,"</w:t>
+      </w:r>
+      <w:r>
+        <w:rPr>
+          <w:rFonts w:ascii="Consolas" w:eastAsia="Times New Roman" w:hAnsi="Consolas" w:cs="Times New Roman"/>
+          <w:color w:val="D4D4D4"/>
+          <w:sz w:val="21"/>
+          <w:szCs w:val="21"/>
+          <w:lang w:eastAsia="en-GB"/>
+        </w:rPr>
+        <w:t xml:space="preserve"> + </w:t>
+      </w:r>
+      <w:r>
+        <w:rPr>
+          <w:rFonts w:ascii="Consolas" w:eastAsia="Times New Roman" w:hAnsi="Consolas" w:cs="Times New Roman"/>
+          <w:color w:val="9CDCFE"/>
+          <w:sz w:val="21"/>
+          <w:szCs w:val="21"/>
+          <w:lang w:eastAsia="en-GB"/>
+        </w:rPr>
+        <w:t>i</w:t>
+      </w:r>
+      <w:r>
+        <w:rPr>
+          <w:rFonts w:ascii="Consolas" w:eastAsia="Times New Roman" w:hAnsi="Consolas" w:cs="Times New Roman"/>
+          <w:color w:val="D4D4D4"/>
+          <w:sz w:val="21"/>
+          <w:szCs w:val="21"/>
+          <w:lang w:eastAsia="en-GB"/>
+        </w:rPr>
+        <w:t xml:space="preserve"> * </w:t>
+      </w:r>
+      <w:r>
+        <w:rPr>
+          <w:rFonts w:ascii="Consolas" w:eastAsia="Times New Roman" w:hAnsi="Consolas" w:cs="Times New Roman"/>
+          <w:color w:val="4FC1FF"/>
+          <w:sz w:val="21"/>
+          <w:szCs w:val="21"/>
+          <w:lang w:eastAsia="en-GB"/>
+        </w:rPr>
+        <w:t>barHeight</w:t>
+      </w:r>
+      <w:r>
+        <w:rPr>
+          <w:rFonts w:ascii="Consolas" w:eastAsia="Times New Roman" w:hAnsi="Consolas" w:cs="Times New Roman"/>
+          <w:color w:val="D4D4D4"/>
+          <w:sz w:val="21"/>
+          <w:szCs w:val="21"/>
+          <w:lang w:eastAsia="en-GB"/>
+        </w:rPr>
+        <w:t xml:space="preserve"> + </w:t>
+      </w:r>
+      <w:r>
+        <w:rPr>
+          <w:rFonts w:ascii="Consolas" w:eastAsia="Times New Roman" w:hAnsi="Consolas" w:cs="Times New Roman"/>
+          <w:color w:val="CE9178"/>
+          <w:sz w:val="21"/>
+          <w:szCs w:val="21"/>
+          <w:lang w:eastAsia="en-GB"/>
+        </w:rPr>
+        <w:t>")"</w:t>
+      </w:r>
+      <w:r>
+        <w:rPr>
+          <w:rFonts w:ascii="Consolas" w:eastAsia="Times New Roman" w:hAnsi="Consolas" w:cs="Times New Roman"/>
+          <w:color w:val="D4D4D4"/>
+          <w:sz w:val="21"/>
+          <w:szCs w:val="21"/>
+          <w:lang w:eastAsia="en-GB"/>
+        </w:rPr>
+        <w:t>;</w:t>
+      </w:r>
+    </w:p>
+    <w:p>
+      <w:pPr>
+        <w:shd w:val="clear" w:color="auto" w:fill="1E1E1E"/>
+        <w:spacing w:after="0" w:line="285" w:lineRule="atLeast"/>
+        <w:rPr>
+          <w:rFonts w:ascii="Consolas" w:eastAsia="Times New Roman" w:hAnsi="Consolas" w:cs="Times New Roman"/>
+          <w:color w:val="D4D4D4"/>
+          <w:sz w:val="21"/>
+          <w:szCs w:val="21"/>
+          <w:lang w:eastAsia="en-GB"/>
+        </w:rPr>
+      </w:pPr>
+      <w:r>
+        <w:rPr>
+          <w:rFonts w:ascii="Consolas" w:eastAsia="Times New Roman" w:hAnsi="Consolas" w:cs="Times New Roman"/>
+          <w:color w:val="D4D4D4"/>
+          <w:sz w:val="21"/>
+          <w:szCs w:val="21"/>
+          <w:lang w:eastAsia="en-GB"/>
+        </w:rPr>
+        <w:t>            });</w:t>
+      </w:r>
+    </w:p>
+    <w:p>
+      <w:pPr>
+        <w:rPr>
+          <w:rFonts w:ascii="Arial" w:hAnsi="Arial" w:cs="Arial"/>
+          <w:sz w:val="20"/>
+          <w:szCs w:val="20"/>
+        </w:rPr>
+      </w:pPr>
+    </w:p>
+    <w:p>
+      <w:pPr>
+        <w:rPr>
+          <w:rFonts w:ascii="Arial" w:hAnsi="Arial" w:cs="Arial"/>
+          <w:sz w:val="20"/>
+          <w:szCs w:val="20"/>
+          <w:u w:val="single"/>
+        </w:rPr>
+      </w:pPr>
+      <w:r>
+        <w:rPr>
+          <w:rFonts w:ascii="Arial" w:hAnsi="Arial" w:cs="Arial"/>
+          <w:sz w:val="20"/>
+          <w:szCs w:val="20"/>
+          <w:u w:val="single"/>
+        </w:rPr>
+        <w:t>Exercise 16</w:t>
+      </w:r>
+    </w:p>
+    <w:p>
+      <w:pPr>
+        <w:rPr>
+          <w:rFonts w:ascii="Arial" w:hAnsi="Arial" w:cs="Arial"/>
+          <w:sz w:val="20"/>
+          <w:szCs w:val="20"/>
+          <w:u w:val="single"/>
+        </w:rPr>
+      </w:pPr>
+      <w:r>
+        <w:rPr>
+          <w:noProof/>
+        </w:rPr>
+        <w:drawing>
+          <wp:inline distT="0" distB="0" distL="0" distR="0" wp14:anchorId="59E2E329" wp14:editId="166DE62C">
+            <wp:extent cx="5943600" cy="2470785"/>
+            <wp:effectExtent l="0" t="0" r="0" b="5715"/>
+            <wp:docPr id="13" name="Picture 13" descr="Chart, icon&#10;&#10;Description automatically generated"/>
+            <wp:cNvGraphicFramePr>
+              <a:graphicFrameLocks xmlns:a="http://schemas.openxmlformats.org/drawingml/2006/main" noChangeAspect="1"/>
+            </wp:cNvGraphicFramePr>
+            <a:graphic xmlns:a="http://schemas.openxmlformats.org/drawingml/2006/main">
+              <a:graphicData uri="http://schemas.openxmlformats.org/drawingml/2006/picture">
+                <pic:pic xmlns:pic="http://schemas.openxmlformats.org/drawingml/2006/picture">
+                  <pic:nvPicPr>
+                    <pic:cNvPr id="13" name="Picture 13" descr="Chart, icon&#10;&#10;Description automatically generated"/>
+                    <pic:cNvPicPr/>
+                  </pic:nvPicPr>
+                  <pic:blipFill>
+                    <a:blip r:embed="rId19"/>
+                    <a:stretch>
+                      <a:fillRect/>
+                    </a:stretch>
+                  </pic:blipFill>
+                  <pic:spPr>
+                    <a:xfrm>
+                      <a:off x="0" y="0"/>
+                      <a:ext cx="5943600" cy="2470785"/>
+                    </a:xfrm>
+                    <a:prstGeom prst="rect">
+                      <a:avLst/>
+                    </a:prstGeom>
+                  </pic:spPr>
+                </pic:pic>
+              </a:graphicData>
+            </a:graphic>
+          </wp:inline>
+        </w:drawing>
+      </w:r>
+    </w:p>
+    <w:p>
+      <w:pPr>
+        <w:rPr>
+          <w:rFonts w:ascii="Arial" w:hAnsi="Arial" w:cs="Arial"/>
+          <w:sz w:val="20"/>
+          <w:szCs w:val="20"/>
+          <w:u w:val="single"/>
+        </w:rPr>
+      </w:pPr>
+      <w:r>
+        <w:rPr>
+          <w:rFonts w:ascii="Arial" w:hAnsi="Arial" w:cs="Arial"/>
+          <w:sz w:val="20"/>
+          <w:szCs w:val="20"/>
+          <w:u w:val="single"/>
+        </w:rPr>
+        <w:lastRenderedPageBreak/>
+        <w:t>Exercise 17</w:t>
+      </w:r>
+    </w:p>
     <w:sectPr>
-      <w:headerReference w:type="default" r:id="rId19"/>
+      <w:headerReference w:type="default" r:id="rId20"/>
       <w:pgSz w:w="12240" w:h="15840"/>
       <w:pgMar w:top="1440" w:right="1440" w:bottom="1440" w:left="1440" w:header="708" w:footer="708" w:gutter="0"/>
       <w:cols w:space="708"/>
@@ -7438,6 +8007,7 @@
   <w:style w:type="character" w:default="1" w:styleId="DefaultParagraphFont">
     <w:name w:val="Default Paragraph Font"/>
     <w:uiPriority w:val="1"/>
+    <w:semiHidden/>
     <w:unhideWhenUsed/>
   </w:style>
   <w:style w:type="table" w:default="1" w:styleId="TableNormal">

</xml_diff>